<commit_message>
<Docs> [Doc de classes] <doc v2>
</commit_message>
<xml_diff>
--- a/Documentação de Classes.docx
+++ b/Documentação de Classes.docx
@@ -41,11 +41,19 @@
           <w:rFonts w:ascii="Times New Roman" w:hAnsi="Times New Roman" w:cs="Times New Roman"/>
         </w:rPr>
       </w:pPr>
-      <w:r>
-        <w:rPr>
-          <w:rFonts w:ascii="Times New Roman" w:hAnsi="Times New Roman" w:cs="Times New Roman"/>
-        </w:rPr>
-        <w:t xml:space="preserve">Migrations - </w:t>
+      <w:proofErr w:type="spellStart"/>
+      <w:r>
+        <w:rPr>
+          <w:rFonts w:ascii="Times New Roman" w:hAnsi="Times New Roman" w:cs="Times New Roman"/>
+        </w:rPr>
+        <w:t>Migrations</w:t>
+      </w:r>
+      <w:proofErr w:type="spellEnd"/>
+      <w:r>
+        <w:rPr>
+          <w:rFonts w:ascii="Times New Roman" w:hAnsi="Times New Roman" w:cs="Times New Roman"/>
+        </w:rPr>
+        <w:t xml:space="preserve"> - </w:t>
       </w:r>
       <w:r>
         <w:rPr>
@@ -386,7 +394,21 @@
         <w:rPr>
           <w:rFonts w:ascii="Times New Roman" w:hAnsi="Times New Roman" w:cs="Times New Roman"/>
         </w:rPr>
-        <w:t>. Ele é responsável por processar as solicitações do usuário e retornar as respostas adequadas, renderizando templates e manipulando formulários. As visualizações são estruturadas para gerenciar despesas, categorias e depósitos, além de autenticar usuários.</w:t>
+        <w:t xml:space="preserve">. Ele é responsável por processar as solicitações do usuário e retornar as respostas adequadas, renderizando </w:t>
+      </w:r>
+      <w:proofErr w:type="spellStart"/>
+      <w:r>
+        <w:rPr>
+          <w:rFonts w:ascii="Times New Roman" w:hAnsi="Times New Roman" w:cs="Times New Roman"/>
+        </w:rPr>
+        <w:t>templates</w:t>
+      </w:r>
+      <w:proofErr w:type="spellEnd"/>
+      <w:r>
+        <w:rPr>
+          <w:rFonts w:ascii="Times New Roman" w:hAnsi="Times New Roman" w:cs="Times New Roman"/>
+        </w:rPr>
+        <w:t xml:space="preserve"> e manipulando formulários. As visualizações são estruturadas para gerenciar despesas, categorias e depósitos, além de autenticar usuários.</w:t>
       </w:r>
       <w:r>
         <w:rPr>
@@ -400,6 +422,162 @@
         </w:rPr>
         <w:br/>
       </w:r>
+    </w:p>
+    <w:p>
+      <w:pPr>
+        <w:jc w:val="center"/>
+        <w:rPr>
+          <w:rFonts w:ascii="Times New Roman" w:hAnsi="Times New Roman" w:cs="Times New Roman"/>
+          <w:b/>
+          <w:bCs/>
+        </w:rPr>
+      </w:pPr>
+      <w:proofErr w:type="spellStart"/>
+      <w:r>
+        <w:rPr>
+          <w:rFonts w:ascii="Times New Roman" w:hAnsi="Times New Roman" w:cs="Times New Roman"/>
+          <w:b/>
+          <w:bCs/>
+        </w:rPr>
+        <w:lastRenderedPageBreak/>
+        <w:t>P</w:t>
+      </w:r>
+      <w:r>
+        <w:rPr>
+          <w:rFonts w:ascii="Times New Roman" w:hAnsi="Times New Roman" w:cs="Times New Roman"/>
+          <w:b/>
+          <w:bCs/>
+        </w:rPr>
+        <w:t>rojetovev</w:t>
+      </w:r>
+      <w:proofErr w:type="spellEnd"/>
+      <w:r>
+        <w:rPr>
+          <w:rFonts w:ascii="Times New Roman" w:hAnsi="Times New Roman" w:cs="Times New Roman"/>
+          <w:b/>
+          <w:bCs/>
+        </w:rPr>
+        <w:br/>
+      </w:r>
+    </w:p>
+    <w:p>
+      <w:pPr>
+        <w:rPr>
+          <w:rFonts w:ascii="Times New Roman" w:hAnsi="Times New Roman" w:cs="Times New Roman"/>
+        </w:rPr>
+      </w:pPr>
+      <w:r>
+        <w:rPr>
+          <w:rFonts w:ascii="Times New Roman" w:hAnsi="Times New Roman" w:cs="Times New Roman"/>
+        </w:rPr>
+        <w:t xml:space="preserve">Settings.py - </w:t>
+      </w:r>
+      <w:r>
+        <w:rPr>
+          <w:rFonts w:ascii="Times New Roman" w:hAnsi="Times New Roman" w:cs="Times New Roman"/>
+        </w:rPr>
+        <w:t>O arquivo settings.py é a configuração principal do Django, onde são definidos todos os parâmetros e configurações necessárias para o funcionamento do projeto. Ele controla desde configurações de segurança até a definição de aplicativos e do banco de dados.</w:t>
+      </w:r>
+    </w:p>
+    <w:p>
+      <w:pPr>
+        <w:rPr>
+          <w:rFonts w:ascii="Times New Roman" w:hAnsi="Times New Roman" w:cs="Times New Roman"/>
+        </w:rPr>
+      </w:pPr>
+      <w:r>
+        <w:rPr>
+          <w:rFonts w:ascii="Times New Roman" w:hAnsi="Times New Roman" w:cs="Times New Roman"/>
+        </w:rPr>
+        <w:t xml:space="preserve">Urls.py - </w:t>
+      </w:r>
+      <w:r>
+        <w:rPr>
+          <w:rFonts w:ascii="Times New Roman" w:hAnsi="Times New Roman" w:cs="Times New Roman"/>
+        </w:rPr>
+        <w:t xml:space="preserve">O arquivo urls.py é responsável por gerenciar a configuração de URLs do projeto Django. Ele mapeia URLs para as </w:t>
+      </w:r>
+      <w:proofErr w:type="spellStart"/>
+      <w:r>
+        <w:rPr>
+          <w:rFonts w:ascii="Times New Roman" w:hAnsi="Times New Roman" w:cs="Times New Roman"/>
+        </w:rPr>
+        <w:t>views</w:t>
+      </w:r>
+      <w:proofErr w:type="spellEnd"/>
+      <w:r>
+        <w:rPr>
+          <w:rFonts w:ascii="Times New Roman" w:hAnsi="Times New Roman" w:cs="Times New Roman"/>
+        </w:rPr>
+        <w:t xml:space="preserve"> correspondentes, permitindo que o Django saiba como lidar com diferentes requisições HTTP.</w:t>
+      </w:r>
+      <w:r>
+        <w:rPr>
+          <w:rFonts w:ascii="Times New Roman" w:hAnsi="Times New Roman" w:cs="Times New Roman"/>
+        </w:rPr>
+        <w:br/>
+      </w:r>
+    </w:p>
+    <w:p>
+      <w:pPr>
+        <w:rPr>
+          <w:rFonts w:ascii="Times New Roman" w:hAnsi="Times New Roman" w:cs="Times New Roman"/>
+        </w:rPr>
+      </w:pPr>
+      <w:r>
+        <w:rPr>
+          <w:rFonts w:ascii="Times New Roman" w:hAnsi="Times New Roman" w:cs="Times New Roman"/>
+        </w:rPr>
+        <w:t xml:space="preserve">Wsgi.py - </w:t>
+      </w:r>
+      <w:r>
+        <w:rPr>
+          <w:rFonts w:ascii="Times New Roman" w:hAnsi="Times New Roman" w:cs="Times New Roman"/>
+        </w:rPr>
+        <w:t xml:space="preserve">O arquivo wsgi.py é um componente crucial para a implementação do projeto Django em um servidor WSGI (Web Server Gateway Interface). Ele define o ponto de entrada para o aplicativo, permitindo que servidores web como </w:t>
+      </w:r>
+      <w:proofErr w:type="spellStart"/>
+      <w:r>
+        <w:rPr>
+          <w:rFonts w:ascii="Times New Roman" w:hAnsi="Times New Roman" w:cs="Times New Roman"/>
+        </w:rPr>
+        <w:t>Gunicorn</w:t>
+      </w:r>
+      <w:proofErr w:type="spellEnd"/>
+      <w:r>
+        <w:rPr>
+          <w:rFonts w:ascii="Times New Roman" w:hAnsi="Times New Roman" w:cs="Times New Roman"/>
+        </w:rPr>
+        <w:t xml:space="preserve">, </w:t>
+      </w:r>
+      <w:proofErr w:type="spellStart"/>
+      <w:r>
+        <w:rPr>
+          <w:rFonts w:ascii="Times New Roman" w:hAnsi="Times New Roman" w:cs="Times New Roman"/>
+        </w:rPr>
+        <w:t>uWSGI</w:t>
+      </w:r>
+      <w:proofErr w:type="spellEnd"/>
+      <w:r>
+        <w:rPr>
+          <w:rFonts w:ascii="Times New Roman" w:hAnsi="Times New Roman" w:cs="Times New Roman"/>
+        </w:rPr>
+        <w:t xml:space="preserve"> ou o servidor de desenvolvimento integrado do Django interajam com o código.</w:t>
+      </w:r>
+    </w:p>
+    <w:p>
+      <w:pPr>
+        <w:rPr>
+          <w:rFonts w:ascii="Times New Roman" w:hAnsi="Times New Roman" w:cs="Times New Roman"/>
+        </w:rPr>
+      </w:pPr>
+    </w:p>
+    <w:p>
+      <w:pPr>
+        <w:rPr>
+          <w:rFonts w:ascii="Times New Roman" w:hAnsi="Times New Roman" w:cs="Times New Roman"/>
+        </w:rPr>
+      </w:pPr>
       <w:r>
         <w:rPr>
           <w:rFonts w:ascii="Times New Roman" w:hAnsi="Times New Roman" w:cs="Times New Roman"/>

</xml_diff>